<commit_message>
updates based on additional comments on hardware changes by kyono, and disk organisation by craig
</commit_message>
<xml_diff>
--- a/PRU030000/PFS-ICS-PRU030000_PFS_ICS_Hardware_Configuration_Report.docx
+++ b/PRU030000/PFS-ICS-PRU030000_PFS_ICS_Hardware_Configuration_Report.docx
@@ -16,8 +16,13 @@
         <w:pStyle w:val="Heading2"/>
         <w:jc w:val="both"/>
       </w:pPr>
-      <w:r>
-        <w:t xml:space="preserve">DocId: </w:t>
+      <w:proofErr w:type="spellStart"/>
+      <w:r>
+        <w:t>DocId</w:t>
+      </w:r>
+      <w:proofErr w:type="spellEnd"/>
+      <w:r>
+        <w:t xml:space="preserve">: </w:t>
       </w:r>
       <w:r>
         <w:t>PFS-</w:t>
@@ -136,8 +141,6 @@
         </w:rPr>
         <w:t>s</w:t>
       </w:r>
-      <w:bookmarkStart w:id="0" w:name="_GoBack"/>
-      <w:bookmarkEnd w:id="0"/>
       <w:r>
         <w:rPr>
           <w:b/>
@@ -349,7 +352,21 @@
               <w:rPr>
                 <w:sz w:val="20"/>
               </w:rPr>
-              <w:t xml:space="preserve">E Kyono regarding </w:t>
+              <w:t xml:space="preserve">E </w:t>
+            </w:r>
+            <w:proofErr w:type="spellStart"/>
+            <w:r>
+              <w:rPr>
+                <w:sz w:val="20"/>
+              </w:rPr>
+              <w:t>Kyono</w:t>
+            </w:r>
+            <w:proofErr w:type="spellEnd"/>
+            <w:r>
+              <w:rPr>
+                <w:sz w:val="20"/>
+              </w:rPr>
+              <w:t xml:space="preserve"> regarding </w:t>
             </w:r>
             <w:r>
               <w:rPr>
@@ -692,55 +709,17 @@
         <w:instrText xml:space="preserve"> REF _Ref517787186 \h </w:instrText>
       </w:r>
       <w:r>
-        <w:fldChar w:fldCharType="end"/>
-      </w:r>
-      <w:r>
-        <w:fldChar w:fldCharType="begin"/>
-      </w:r>
-      <w:r>
-        <w:instrText xml:space="preserve"> REF _Ref517787199 \h </w:instrText>
-      </w:r>
-      <w:r>
         <w:fldChar w:fldCharType="separate"/>
       </w:r>
       <w:r>
-        <w:t xml:space="preserve">Figure </w:t>
-      </w:r>
-      <w:r>
         <w:rPr>
           <w:noProof/>
         </w:rPr>
-        <w:t>1</w:t>
-      </w:r>
-      <w:r>
-        <w:fldChar w:fldCharType="end"/>
-      </w:r>
-      <w:r>
-        <w:t xml:space="preserve"> shows the </w:t>
-      </w:r>
-      <w:r>
-        <w:t>configuration that will be in place for the MCS tests in September 2018.</w:t>
-      </w:r>
-      <w:r>
-        <w:t xml:space="preserve"> </w:t>
-      </w:r>
-    </w:p>
-    <w:p/>
-    <w:p>
-      <w:pPr>
-        <w:pStyle w:val="Caption"/>
-      </w:pPr>
-      <w:bookmarkStart w:id="1" w:name="_Ref517787199"/>
-      <w:bookmarkStart w:id="2" w:name="_Ref517787186"/>
-      <w:r>
-        <w:rPr>
-          <w:noProof/>
-        </w:rPr>
         <w:drawing>
-          <wp:inline distT="0" distB="0" distL="0" distR="0" wp14:anchorId="64479C45" wp14:editId="4FADA21B">
+          <wp:inline distT="0" distB="0" distL="0" distR="0" wp14:anchorId="5FE70907" wp14:editId="3D523A5E">
             <wp:extent cx="5943600" cy="3343275"/>
             <wp:effectExtent l="0" t="0" r="0" b="0"/>
-            <wp:docPr id="1" name="Picture 1"/>
+            <wp:docPr id="3" name="Picture 3"/>
             <wp:cNvGraphicFramePr>
               <a:graphicFrameLocks xmlns:a="http://schemas.openxmlformats.org/drawingml/2006/main" noChangeAspect="1"/>
             </wp:cNvGraphicFramePr>
@@ -748,7 +727,7 @@
               <a:graphicData uri="http://schemas.openxmlformats.org/drawingml/2006/picture">
                 <pic:pic xmlns:pic="http://schemas.openxmlformats.org/drawingml/2006/picture">
                   <pic:nvPicPr>
-                    <pic:cNvPr id="1" name="PfsIcsMhsHardwareConfig.pdf"/>
+                    <pic:cNvPr id="2" name="PfsIcsMhsHardwareConfig.pdf"/>
                     <pic:cNvPicPr/>
                   </pic:nvPicPr>
                   <pic:blipFill>
@@ -785,12 +764,160 @@
         <w:rPr>
           <w:noProof/>
         </w:rPr>
+        <w:t>1</w:t>
+      </w:r>
+      <w:r>
+        <w:t>: current configuration</w:t>
+      </w:r>
+      <w:r>
+        <w:lastRenderedPageBreak/>
+        <w:fldChar w:fldCharType="end"/>
+      </w:r>
+      <w:r>
         <w:fldChar w:fldCharType="begin"/>
       </w:r>
       <w:r>
+        <w:instrText xml:space="preserve"> REF _Ref517787199 \h </w:instrText>
+      </w:r>
+      <w:r>
+        <w:fldChar w:fldCharType="separate"/>
+      </w:r>
+      <w:r>
         <w:rPr>
           <w:noProof/>
         </w:rPr>
+        <w:drawing>
+          <wp:inline distT="0" distB="0" distL="0" distR="0" wp14:anchorId="4EF8449F" wp14:editId="256D729D">
+            <wp:extent cx="5943600" cy="3343275"/>
+            <wp:effectExtent l="0" t="0" r="0" b="0"/>
+            <wp:docPr id="4" name="Picture 4"/>
+            <wp:cNvGraphicFramePr>
+              <a:graphicFrameLocks xmlns:a="http://schemas.openxmlformats.org/drawingml/2006/main" noChangeAspect="1"/>
+            </wp:cNvGraphicFramePr>
+            <a:graphic xmlns:a="http://schemas.openxmlformats.org/drawingml/2006/main">
+              <a:graphicData uri="http://schemas.openxmlformats.org/drawingml/2006/picture">
+                <pic:pic xmlns:pic="http://schemas.openxmlformats.org/drawingml/2006/picture">
+                  <pic:nvPicPr>
+                    <pic:cNvPr id="2" name="PfsIcsMhsHardwareConfig.pdf"/>
+                    <pic:cNvPicPr/>
+                  </pic:nvPicPr>
+                  <pic:blipFill>
+                    <a:blip r:embed="rId5">
+                      <a:extLst>
+                        <a:ext uri="{28A0092B-C50C-407E-A947-70E740481C1C}">
+                          <a14:useLocalDpi xmlns:a14="http://schemas.microsoft.com/office/drawing/2010/main" val="0"/>
+                        </a:ext>
+                      </a:extLst>
+                    </a:blip>
+                    <a:stretch>
+                      <a:fillRect/>
+                    </a:stretch>
+                  </pic:blipFill>
+                  <pic:spPr>
+                    <a:xfrm>
+                      <a:off x="0" y="0"/>
+                      <a:ext cx="5943600" cy="3343275"/>
+                    </a:xfrm>
+                    <a:prstGeom prst="rect">
+                      <a:avLst/>
+                    </a:prstGeom>
+                  </pic:spPr>
+                </pic:pic>
+              </a:graphicData>
+            </a:graphic>
+          </wp:inline>
+        </w:drawing>
+      </w:r>
+      <w:r>
+        <w:t xml:space="preserve">Figure </w:t>
+      </w:r>
+      <w:r>
+        <w:rPr>
+          <w:noProof/>
+        </w:rPr>
+        <w:t>1</w:t>
+      </w:r>
+      <w:r>
+        <w:fldChar w:fldCharType="end"/>
+      </w:r>
+      <w:r>
+        <w:t xml:space="preserve"> shows the </w:t>
+      </w:r>
+      <w:r>
+        <w:t>configuration that will be in place for the MCS tests in September 2018.</w:t>
+      </w:r>
+      <w:r>
+        <w:t xml:space="preserve"> </w:t>
+      </w:r>
+    </w:p>
+    <w:p/>
+    <w:p>
+      <w:pPr>
+        <w:pStyle w:val="Caption"/>
+      </w:pPr>
+      <w:bookmarkStart w:id="0" w:name="_Ref517787199"/>
+      <w:bookmarkStart w:id="1" w:name="_Ref517787186"/>
+      <w:bookmarkStart w:id="2" w:name="_GoBack"/>
+      <w:r>
+        <w:rPr>
+          <w:noProof/>
+        </w:rPr>
+        <w:drawing>
+          <wp:inline distT="0" distB="0" distL="0" distR="0" wp14:anchorId="66F4F7E8" wp14:editId="5A610D35">
+            <wp:extent cx="5943600" cy="3343275"/>
+            <wp:effectExtent l="0" t="0" r="0" b="0"/>
+            <wp:docPr id="2" name="Picture 2"/>
+            <wp:cNvGraphicFramePr>
+              <a:graphicFrameLocks xmlns:a="http://schemas.openxmlformats.org/drawingml/2006/main" noChangeAspect="1"/>
+            </wp:cNvGraphicFramePr>
+            <a:graphic xmlns:a="http://schemas.openxmlformats.org/drawingml/2006/main">
+              <a:graphicData uri="http://schemas.openxmlformats.org/drawingml/2006/picture">
+                <pic:pic xmlns:pic="http://schemas.openxmlformats.org/drawingml/2006/picture">
+                  <pic:nvPicPr>
+                    <pic:cNvPr id="2" name="PfsIcsMhsHardwareConfig.pdf"/>
+                    <pic:cNvPicPr/>
+                  </pic:nvPicPr>
+                  <pic:blipFill>
+                    <a:blip r:embed="rId5">
+                      <a:extLst>
+                        <a:ext uri="{28A0092B-C50C-407E-A947-70E740481C1C}">
+                          <a14:useLocalDpi xmlns:a14="http://schemas.microsoft.com/office/drawing/2010/main" val="0"/>
+                        </a:ext>
+                      </a:extLst>
+                    </a:blip>
+                    <a:stretch>
+                      <a:fillRect/>
+                    </a:stretch>
+                  </pic:blipFill>
+                  <pic:spPr>
+                    <a:xfrm>
+                      <a:off x="0" y="0"/>
+                      <a:ext cx="5943600" cy="3343275"/>
+                    </a:xfrm>
+                    <a:prstGeom prst="rect">
+                      <a:avLst/>
+                    </a:prstGeom>
+                  </pic:spPr>
+                </pic:pic>
+              </a:graphicData>
+            </a:graphic>
+          </wp:inline>
+        </w:drawing>
+      </w:r>
+      <w:bookmarkEnd w:id="2"/>
+      <w:r>
+        <w:t xml:space="preserve">Figure </w:t>
+      </w:r>
+      <w:r>
+        <w:rPr>
+          <w:noProof/>
+        </w:rPr>
+        <w:fldChar w:fldCharType="begin"/>
+      </w:r>
+      <w:r>
+        <w:rPr>
+          <w:noProof/>
+        </w:rPr>
         <w:instrText xml:space="preserve"> SEQ Figure \* ARABIC </w:instrText>
       </w:r>
       <w:r>
@@ -811,17 +938,18 @@
         </w:rPr>
         <w:fldChar w:fldCharType="end"/>
       </w:r>
+      <w:bookmarkEnd w:id="0"/>
+      <w:r>
+        <w:t>: current configuration</w:t>
+      </w:r>
       <w:bookmarkEnd w:id="1"/>
-      <w:r>
-        <w:t>: current configuration</w:t>
-      </w:r>
-      <w:bookmarkEnd w:id="2"/>
     </w:p>
     <w:p/>
     <w:p/>
     <w:p/>
     <w:p>
       <w:r>
+        <w:lastRenderedPageBreak/>
         <w:fldChar w:fldCharType="begin"/>
       </w:r>
       <w:r>
@@ -856,7 +984,6 @@
         <w:rPr>
           <w:noProof/>
         </w:rPr>
-        <w:lastRenderedPageBreak/>
         <w:drawing>
           <wp:inline distT="0" distB="0" distL="0" distR="0" wp14:anchorId="09EECBCF" wp14:editId="0E4EF5BA">
             <wp:extent cx="5943600" cy="3343275"/>

</xml_diff>

<commit_message>
corrected garbled figure 1
</commit_message>
<xml_diff>
--- a/PRU030000/PFS-ICS-PRU030000_PFS_ICS_Hardware_Configuration_Report.docx
+++ b/PRU030000/PFS-ICS-PRU030000_PFS_ICS_Hardware_Configuration_Report.docx
@@ -49,7 +49,7 @@
         <w:t>0</w:t>
       </w:r>
       <w:r>
-        <w:t>4</w:t>
+        <w:t>5</w:t>
       </w:r>
       <w:r>
         <w:t xml:space="preserve"> </w:t>
@@ -73,7 +73,10 @@
         <w:t>2018-</w:t>
       </w:r>
       <w:r>
-        <w:t>08-23 (Original version: 2018-05</w:t>
+        <w:t>08-27</w:t>
+      </w:r>
+      <w:r>
+        <w:t xml:space="preserve"> (Original version: 2018-05</w:t>
       </w:r>
       <w:r>
         <w:t>-07)</w:t>
@@ -97,7 +100,9 @@
       <w:pPr>
         <w:jc w:val="both"/>
       </w:pPr>
-    </w:p>
+      <w:bookmarkStart w:id="0" w:name="_GoBack"/>
+    </w:p>
+    <w:bookmarkEnd w:id="0"/>
     <w:p>
       <w:pPr>
         <w:jc w:val="both"/>
@@ -242,7 +247,7 @@
               <w:rPr>
                 <w:sz w:val="20"/>
               </w:rPr>
-              <w:t>4</w:t>
+              <w:t>5</w:t>
             </w:r>
           </w:p>
         </w:tc>
@@ -278,19 +283,7 @@
               <w:rPr>
                 <w:sz w:val="20"/>
               </w:rPr>
-              <w:t xml:space="preserve">Updated the </w:t>
-            </w:r>
-            <w:r>
-              <w:rPr>
-                <w:sz w:val="20"/>
-              </w:rPr>
-              <w:t>Sept 2018</w:t>
-            </w:r>
-            <w:r>
-              <w:rPr>
-                <w:sz w:val="20"/>
-              </w:rPr>
-              <w:t xml:space="preserve"> configuration (fig 1) based on discussions between C Loomis and CDM</w:t>
+              <w:t>Corrected garbled figure 1</w:t>
             </w:r>
           </w:p>
         </w:tc>
@@ -310,7 +303,7 @@
               <w:rPr>
                 <w:sz w:val="20"/>
               </w:rPr>
-              <w:t>3</w:t>
+              <w:t>4</w:t>
             </w:r>
           </w:p>
         </w:tc>
@@ -346,51 +339,19 @@
               <w:rPr>
                 <w:sz w:val="20"/>
               </w:rPr>
-              <w:t xml:space="preserve">Updated figures following comments from </w:t>
+              <w:t xml:space="preserve">Updated the </w:t>
             </w:r>
             <w:r>
               <w:rPr>
                 <w:sz w:val="20"/>
               </w:rPr>
-              <w:t xml:space="preserve">E </w:t>
-            </w:r>
-            <w:proofErr w:type="spellStart"/>
-            <w:r>
-              <w:rPr>
-                <w:sz w:val="20"/>
-              </w:rPr>
-              <w:t>Kyono</w:t>
-            </w:r>
-            <w:proofErr w:type="spellEnd"/>
-            <w:r>
-              <w:rPr>
-                <w:sz w:val="20"/>
-              </w:rPr>
-              <w:t xml:space="preserve"> regarding </w:t>
+              <w:t>Sept 2018</w:t>
             </w:r>
             <w:r>
               <w:rPr>
                 <w:sz w:val="20"/>
               </w:rPr>
-              <w:t>core switch details</w:t>
-            </w:r>
-            <w:r>
-              <w:rPr>
-                <w:sz w:val="20"/>
-              </w:rPr>
-              <w:t xml:space="preserve"> </w:t>
-            </w:r>
-            <w:r>
-              <w:rPr>
-                <w:sz w:val="20"/>
-              </w:rPr>
-              <w:t xml:space="preserve">in current </w:t>
-            </w:r>
-            <w:r>
-              <w:rPr>
-                <w:sz w:val="20"/>
-              </w:rPr>
-              <w:t>configuration and NFS client instances across hosts</w:t>
+              <w:t xml:space="preserve"> configuration (fig 1) based on discussions between C Loomis and CDM</w:t>
             </w:r>
           </w:p>
         </w:tc>
@@ -413,7 +374,7 @@
               <w:rPr>
                 <w:sz w:val="20"/>
               </w:rPr>
-              <w:t>2</w:t>
+              <w:t>3</w:t>
             </w:r>
           </w:p>
         </w:tc>
@@ -449,19 +410,51 @@
               <w:rPr>
                 <w:sz w:val="20"/>
               </w:rPr>
-              <w:t>Updated target hardware configuration</w:t>
+              <w:t xml:space="preserve">Updated figures following comments from </w:t>
             </w:r>
             <w:r>
               <w:rPr>
                 <w:sz w:val="20"/>
               </w:rPr>
-              <w:t xml:space="preserve"> following comments during the ICS meeting at Taipei 2018-05-15</w:t>
+              <w:t xml:space="preserve">E </w:t>
+            </w:r>
+            <w:proofErr w:type="spellStart"/>
+            <w:r>
+              <w:rPr>
+                <w:sz w:val="20"/>
+              </w:rPr>
+              <w:t>Kyono</w:t>
+            </w:r>
+            <w:proofErr w:type="spellEnd"/>
+            <w:r>
+              <w:rPr>
+                <w:sz w:val="20"/>
+              </w:rPr>
+              <w:t xml:space="preserve"> regarding </w:t>
             </w:r>
             <w:r>
               <w:rPr>
                 <w:sz w:val="20"/>
               </w:rPr>
-              <w:t xml:space="preserve">. Provided new diagram representing current configuration. </w:t>
+              <w:t>core switch details</w:t>
+            </w:r>
+            <w:r>
+              <w:rPr>
+                <w:sz w:val="20"/>
+              </w:rPr>
+              <w:t xml:space="preserve"> </w:t>
+            </w:r>
+            <w:r>
+              <w:rPr>
+                <w:sz w:val="20"/>
+              </w:rPr>
+              <w:t xml:space="preserve">in current </w:t>
+            </w:r>
+            <w:r>
+              <w:rPr>
+                <w:sz w:val="20"/>
+              </w:rPr>
+              <w:t>configuration and NFS client instances across hosts</w:t>
             </w:r>
           </w:p>
         </w:tc>
@@ -481,6 +474,77 @@
               <w:rPr>
                 <w:sz w:val="20"/>
               </w:rPr>
+              <w:t>2</w:t>
+            </w:r>
+          </w:p>
+        </w:tc>
+        <w:tc>
+          <w:tcPr>
+            <w:tcW w:w="1710" w:type="dxa"/>
+          </w:tcPr>
+          <w:p>
+            <w:pPr>
+              <w:rPr>
+                <w:sz w:val="20"/>
+              </w:rPr>
+            </w:pPr>
+            <w:r>
+              <w:rPr>
+                <w:sz w:val="20"/>
+              </w:rPr>
+              <w:t>HS</w:t>
+            </w:r>
+          </w:p>
+        </w:tc>
+        <w:tc>
+          <w:tcPr>
+            <w:tcW w:w="6565" w:type="dxa"/>
+          </w:tcPr>
+          <w:p>
+            <w:pPr>
+              <w:rPr>
+                <w:sz w:val="20"/>
+              </w:rPr>
+            </w:pPr>
+            <w:r>
+              <w:rPr>
+                <w:sz w:val="20"/>
+              </w:rPr>
+              <w:t>Updated target hardware configuration</w:t>
+            </w:r>
+            <w:r>
+              <w:rPr>
+                <w:sz w:val="20"/>
+              </w:rPr>
+              <w:t xml:space="preserve"> following comments during the ICS meeting at Taipei 2018-05-15</w:t>
+            </w:r>
+            <w:r>
+              <w:rPr>
+                <w:sz w:val="20"/>
+              </w:rPr>
+              <w:t xml:space="preserve">. Provided new diagram representing current configuration. </w:t>
+            </w:r>
+          </w:p>
+        </w:tc>
+      </w:tr>
+      <w:tr>
+        <w:trPr>
+          <w:cnfStyle w:val="000000100000" w:firstRow="0" w:lastRow="0" w:firstColumn="0" w:lastColumn="0" w:oddVBand="0" w:evenVBand="0" w:oddHBand="1" w:evenHBand="0" w:firstRowFirstColumn="0" w:firstRowLastColumn="0" w:lastRowFirstColumn="0" w:lastRowLastColumn="0"/>
+        </w:trPr>
+        <w:tc>
+          <w:tcPr>
+            <w:tcW w:w="1075" w:type="dxa"/>
+          </w:tcPr>
+          <w:p>
+            <w:pPr>
+              <w:rPr>
+                <w:sz w:val="20"/>
+              </w:rPr>
+            </w:pPr>
+            <w:r>
+              <w:rPr>
+                <w:sz w:val="20"/>
+              </w:rPr>
               <w:t>1</w:t>
             </w:r>
           </w:p>
@@ -706,20 +770,50 @@
         <w:fldChar w:fldCharType="begin"/>
       </w:r>
       <w:r>
-        <w:instrText xml:space="preserve"> REF _Ref517787186 \h </w:instrText>
+        <w:instrText xml:space="preserve"> REF _Ref523135339 \h </w:instrText>
       </w:r>
       <w:r>
         <w:fldChar w:fldCharType="separate"/>
       </w:r>
       <w:r>
+        <w:t xml:space="preserve">Figure </w:t>
+      </w:r>
+      <w:r>
         <w:rPr>
           <w:noProof/>
         </w:rPr>
+        <w:t>1</w:t>
+      </w:r>
+      <w:r>
+        <w:fldChar w:fldCharType="end"/>
+      </w:r>
+      <w:r>
+        <w:t xml:space="preserve"> </w:t>
+      </w:r>
+      <w:r>
+        <w:t xml:space="preserve">shows the </w:t>
+      </w:r>
+      <w:r>
+        <w:t>configuration that will be in place for the MCS tests in September 2018.</w:t>
+      </w:r>
+      <w:r>
+        <w:t xml:space="preserve"> </w:t>
+      </w:r>
+    </w:p>
+    <w:p/>
+    <w:p>
+      <w:pPr>
+        <w:keepNext/>
+      </w:pPr>
+      <w:r>
+        <w:rPr>
+          <w:noProof/>
+        </w:rPr>
         <w:drawing>
-          <wp:inline distT="0" distB="0" distL="0" distR="0" wp14:anchorId="5FE70907" wp14:editId="3D523A5E">
+          <wp:inline distT="0" distB="0" distL="0" distR="0" wp14:anchorId="718E7F0A" wp14:editId="5FEC4BBD">
             <wp:extent cx="5943600" cy="3343275"/>
             <wp:effectExtent l="0" t="0" r="0" b="0"/>
-            <wp:docPr id="3" name="Picture 3"/>
+            <wp:docPr id="1" name="Picture 1"/>
             <wp:cNvGraphicFramePr>
               <a:graphicFrameLocks xmlns:a="http://schemas.openxmlformats.org/drawingml/2006/main" noChangeAspect="1"/>
             </wp:cNvGraphicFramePr>
@@ -727,7 +821,7 @@
               <a:graphicData uri="http://schemas.openxmlformats.org/drawingml/2006/picture">
                 <pic:pic xmlns:pic="http://schemas.openxmlformats.org/drawingml/2006/picture">
                   <pic:nvPicPr>
-                    <pic:cNvPr id="2" name="PfsIcsMhsHardwareConfig.pdf"/>
+                    <pic:cNvPr id="1" name="PfsIcsMhsHardwareConfig.pdf"/>
                     <pic:cNvPicPr/>
                   </pic:nvPicPr>
                   <pic:blipFill>
@@ -757,6 +851,12 @@
           </wp:inline>
         </w:drawing>
       </w:r>
+    </w:p>
+    <w:p>
+      <w:pPr>
+        <w:pStyle w:val="Caption"/>
+      </w:pPr>
+      <w:bookmarkStart w:id="1" w:name="_Ref523135339"/>
       <w:r>
         <w:t xml:space="preserve">Figure </w:t>
       </w:r>
@@ -764,192 +864,41 @@
         <w:rPr>
           <w:noProof/>
         </w:rPr>
+        <w:fldChar w:fldCharType="begin"/>
+      </w:r>
+      <w:r>
+        <w:rPr>
+          <w:noProof/>
+        </w:rPr>
+        <w:instrText xml:space="preserve"> SEQ Figure \* ARABIC </w:instrText>
+      </w:r>
+      <w:r>
+        <w:rPr>
+          <w:noProof/>
+        </w:rPr>
+        <w:fldChar w:fldCharType="separate"/>
+      </w:r>
+      <w:r>
+        <w:rPr>
+          <w:noProof/>
+        </w:rPr>
         <w:t>1</w:t>
       </w:r>
       <w:r>
-        <w:t>: current configuration</w:t>
-      </w:r>
-      <w:r>
-        <w:lastRenderedPageBreak/>
+        <w:rPr>
+          <w:noProof/>
+        </w:rPr>
         <w:fldChar w:fldCharType="end"/>
       </w:r>
-      <w:r>
-        <w:fldChar w:fldCharType="begin"/>
-      </w:r>
-      <w:r>
-        <w:instrText xml:space="preserve"> REF _Ref517787199 \h </w:instrText>
-      </w:r>
-      <w:r>
-        <w:fldChar w:fldCharType="separate"/>
-      </w:r>
-      <w:r>
-        <w:rPr>
-          <w:noProof/>
-        </w:rPr>
-        <w:drawing>
-          <wp:inline distT="0" distB="0" distL="0" distR="0" wp14:anchorId="4EF8449F" wp14:editId="256D729D">
-            <wp:extent cx="5943600" cy="3343275"/>
-            <wp:effectExtent l="0" t="0" r="0" b="0"/>
-            <wp:docPr id="4" name="Picture 4"/>
-            <wp:cNvGraphicFramePr>
-              <a:graphicFrameLocks xmlns:a="http://schemas.openxmlformats.org/drawingml/2006/main" noChangeAspect="1"/>
-            </wp:cNvGraphicFramePr>
-            <a:graphic xmlns:a="http://schemas.openxmlformats.org/drawingml/2006/main">
-              <a:graphicData uri="http://schemas.openxmlformats.org/drawingml/2006/picture">
-                <pic:pic xmlns:pic="http://schemas.openxmlformats.org/drawingml/2006/picture">
-                  <pic:nvPicPr>
-                    <pic:cNvPr id="2" name="PfsIcsMhsHardwareConfig.pdf"/>
-                    <pic:cNvPicPr/>
-                  </pic:nvPicPr>
-                  <pic:blipFill>
-                    <a:blip r:embed="rId5">
-                      <a:extLst>
-                        <a:ext uri="{28A0092B-C50C-407E-A947-70E740481C1C}">
-                          <a14:useLocalDpi xmlns:a14="http://schemas.microsoft.com/office/drawing/2010/main" val="0"/>
-                        </a:ext>
-                      </a:extLst>
-                    </a:blip>
-                    <a:stretch>
-                      <a:fillRect/>
-                    </a:stretch>
-                  </pic:blipFill>
-                  <pic:spPr>
-                    <a:xfrm>
-                      <a:off x="0" y="0"/>
-                      <a:ext cx="5943600" cy="3343275"/>
-                    </a:xfrm>
-                    <a:prstGeom prst="rect">
-                      <a:avLst/>
-                    </a:prstGeom>
-                  </pic:spPr>
-                </pic:pic>
-              </a:graphicData>
-            </a:graphic>
-          </wp:inline>
-        </w:drawing>
-      </w:r>
-      <w:r>
-        <w:t xml:space="preserve">Figure </w:t>
-      </w:r>
-      <w:r>
-        <w:rPr>
-          <w:noProof/>
-        </w:rPr>
-        <w:t>1</w:t>
-      </w:r>
-      <w:r>
-        <w:fldChar w:fldCharType="end"/>
-      </w:r>
-      <w:r>
-        <w:t xml:space="preserve"> shows the </w:t>
-      </w:r>
-      <w:r>
-        <w:t>configuration that will be in place for the MCS tests in September 2018.</w:t>
-      </w:r>
-      <w:r>
-        <w:t xml:space="preserve"> </w:t>
-      </w:r>
-    </w:p>
-    <w:p/>
-    <w:p>
-      <w:pPr>
-        <w:pStyle w:val="Caption"/>
-      </w:pPr>
-      <w:bookmarkStart w:id="0" w:name="_Ref517787199"/>
-      <w:bookmarkStart w:id="1" w:name="_Ref517787186"/>
-      <w:bookmarkStart w:id="2" w:name="_GoBack"/>
-      <w:r>
-        <w:rPr>
-          <w:noProof/>
-        </w:rPr>
-        <w:drawing>
-          <wp:inline distT="0" distB="0" distL="0" distR="0" wp14:anchorId="66F4F7E8" wp14:editId="5A610D35">
-            <wp:extent cx="5943600" cy="3343275"/>
-            <wp:effectExtent l="0" t="0" r="0" b="0"/>
-            <wp:docPr id="2" name="Picture 2"/>
-            <wp:cNvGraphicFramePr>
-              <a:graphicFrameLocks xmlns:a="http://schemas.openxmlformats.org/drawingml/2006/main" noChangeAspect="1"/>
-            </wp:cNvGraphicFramePr>
-            <a:graphic xmlns:a="http://schemas.openxmlformats.org/drawingml/2006/main">
-              <a:graphicData uri="http://schemas.openxmlformats.org/drawingml/2006/picture">
-                <pic:pic xmlns:pic="http://schemas.openxmlformats.org/drawingml/2006/picture">
-                  <pic:nvPicPr>
-                    <pic:cNvPr id="2" name="PfsIcsMhsHardwareConfig.pdf"/>
-                    <pic:cNvPicPr/>
-                  </pic:nvPicPr>
-                  <pic:blipFill>
-                    <a:blip r:embed="rId5">
-                      <a:extLst>
-                        <a:ext uri="{28A0092B-C50C-407E-A947-70E740481C1C}">
-                          <a14:useLocalDpi xmlns:a14="http://schemas.microsoft.com/office/drawing/2010/main" val="0"/>
-                        </a:ext>
-                      </a:extLst>
-                    </a:blip>
-                    <a:stretch>
-                      <a:fillRect/>
-                    </a:stretch>
-                  </pic:blipFill>
-                  <pic:spPr>
-                    <a:xfrm>
-                      <a:off x="0" y="0"/>
-                      <a:ext cx="5943600" cy="3343275"/>
-                    </a:xfrm>
-                    <a:prstGeom prst="rect">
-                      <a:avLst/>
-                    </a:prstGeom>
-                  </pic:spPr>
-                </pic:pic>
-              </a:graphicData>
-            </a:graphic>
-          </wp:inline>
-        </w:drawing>
-      </w:r>
-      <w:bookmarkEnd w:id="2"/>
-      <w:r>
-        <w:t xml:space="preserve">Figure </w:t>
-      </w:r>
-      <w:r>
-        <w:rPr>
-          <w:noProof/>
-        </w:rPr>
-        <w:fldChar w:fldCharType="begin"/>
-      </w:r>
-      <w:r>
-        <w:rPr>
-          <w:noProof/>
-        </w:rPr>
-        <w:instrText xml:space="preserve"> SEQ Figure \* ARABIC </w:instrText>
-      </w:r>
-      <w:r>
-        <w:rPr>
-          <w:noProof/>
-        </w:rPr>
-        <w:fldChar w:fldCharType="separate"/>
-      </w:r>
-      <w:r>
-        <w:rPr>
-          <w:noProof/>
-        </w:rPr>
-        <w:t>1</w:t>
-      </w:r>
-      <w:r>
-        <w:rPr>
-          <w:noProof/>
-        </w:rPr>
-        <w:fldChar w:fldCharType="end"/>
-      </w:r>
-      <w:bookmarkEnd w:id="0"/>
-      <w:r>
-        <w:t>: current configuration</w:t>
-      </w:r>
       <w:bookmarkEnd w:id="1"/>
+      <w:r>
+        <w:t>: configuration for September 2018 tests</w:t>
+      </w:r>
     </w:p>
     <w:p/>
     <w:p/>
-    <w:p/>
-    <w:p>
-      <w:r>
-        <w:lastRenderedPageBreak/>
+    <w:p>
+      <w:r>
         <w:fldChar w:fldCharType="begin"/>
       </w:r>
       <w:r>
@@ -984,6 +933,7 @@
         <w:rPr>
           <w:noProof/>
         </w:rPr>
+        <w:lastRenderedPageBreak/>
         <w:drawing>
           <wp:inline distT="0" distB="0" distL="0" distR="0" wp14:anchorId="09EECBCF" wp14:editId="0E4EF5BA">
             <wp:extent cx="5943600" cy="3343275"/>
@@ -1032,7 +982,7 @@
         <w:pStyle w:val="Caption"/>
         <w:jc w:val="both"/>
       </w:pPr>
-      <w:bookmarkStart w:id="3" w:name="_Ref517787267"/>
+      <w:bookmarkStart w:id="2" w:name="_Ref517787267"/>
       <w:r>
         <w:t xml:space="preserve">Figure </w:t>
       </w:r>
@@ -1066,7 +1016,7 @@
         </w:rPr>
         <w:fldChar w:fldCharType="end"/>
       </w:r>
-      <w:bookmarkEnd w:id="3"/>
+      <w:bookmarkEnd w:id="2"/>
       <w:r>
         <w:t>: detailed core switch configuration</w:t>
       </w:r>
@@ -1364,7 +1314,7 @@
         <w:pStyle w:val="Caption"/>
         <w:jc w:val="both"/>
       </w:pPr>
-      <w:bookmarkStart w:id="4" w:name="_Ref517787383"/>
+      <w:bookmarkStart w:id="3" w:name="_Ref517787383"/>
       <w:r>
         <w:t xml:space="preserve">Figure </w:t>
       </w:r>
@@ -1398,7 +1348,7 @@
         </w:rPr>
         <w:fldChar w:fldCharType="end"/>
       </w:r>
-      <w:bookmarkEnd w:id="4"/>
+      <w:bookmarkEnd w:id="3"/>
       <w:r>
         <w:t>: Target Configuration</w:t>
       </w:r>

</xml_diff>